<commit_message>
4 and 5 uploaded
</commit_message>
<xml_diff>
--- a/A1/22510023 HPC Lab Practical No 1.docx
+++ b/A1/22510023 HPC Lab Practical No 1.docx
@@ -1011,44 +1011,148 @@
           <w:rFonts w:ascii="Times New Roman" w:hAnsi="Times New Roman" w:cs="Times New Roman"/>
           <w:szCs w:val="28"/>
         </w:rPr>
-        <w:t>Link: https:</w:t>
-      </w:r>
-    </w:p>
-    <w:p>
-      <w:pPr>
-        <w:rPr>
-          <w:rFonts w:ascii="Times New Roman" w:hAnsi="Times New Roman" w:cs="Times New Roman"/>
-          <w:sz w:val="32"/>
-          <w:szCs w:val="32"/>
-        </w:rPr>
-      </w:pPr>
+        <w:t>Link:</w:t>
+      </w:r>
+      <w:r>
+        <w:rPr>
+          <w:rFonts w:hint="default" w:ascii="Times New Roman" w:hAnsi="Times New Roman" w:cs="Times New Roman"/>
+          <w:szCs w:val="28"/>
+          <w:lang w:val="en-IN"/>
+        </w:rPr>
+        <w:t xml:space="preserve"> </w:t>
+      </w:r>
+      <w:r>
+        <w:rPr>
+          <w:rFonts w:ascii="Times New Roman" w:hAnsi="Times New Roman" w:cs="Times New Roman"/>
+          <w:szCs w:val="28"/>
+        </w:rPr>
+        <w:t xml:space="preserve"> </w:t>
+      </w:r>
+      <w:r>
+        <w:rPr>
+          <w:rFonts w:hint="default" w:ascii="Times New Roman" w:hAnsi="Times New Roman"/>
+          <w:szCs w:val="28"/>
+        </w:rPr>
+        <w:fldChar w:fldCharType="begin"/>
+      </w:r>
+      <w:r>
+        <w:rPr>
+          <w:rFonts w:hint="default" w:ascii="Times New Roman" w:hAnsi="Times New Roman"/>
+          <w:szCs w:val="28"/>
+        </w:rPr>
+        <w:instrText xml:space="preserve"> HYPERLINK "https://github.com/Ganesh-Chavhan/HPC_LAB" </w:instrText>
+      </w:r>
+      <w:r>
+        <w:rPr>
+          <w:rFonts w:hint="default" w:ascii="Times New Roman" w:hAnsi="Times New Roman"/>
+          <w:szCs w:val="28"/>
+        </w:rPr>
+        <w:fldChar w:fldCharType="separate"/>
+      </w:r>
+      <w:r>
+        <w:rPr>
+          <w:rStyle w:val="10"/>
+          <w:rFonts w:hint="default" w:ascii="Times New Roman" w:hAnsi="Times New Roman"/>
+          <w:szCs w:val="28"/>
+        </w:rPr>
+        <w:t>https://github.com/Ganesh-Chavhan/HPC_LAB</w:t>
+      </w:r>
+      <w:r>
+        <w:rPr>
+          <w:rFonts w:hint="default" w:ascii="Times New Roman" w:hAnsi="Times New Roman"/>
+          <w:szCs w:val="28"/>
+        </w:rPr>
+        <w:fldChar w:fldCharType="end"/>
+      </w:r>
+    </w:p>
+    <w:p>
+      <w:pPr>
+        <w:ind w:firstLine="720" w:firstLineChars="0"/>
+        <w:rPr>
+          <w:rFonts w:ascii="Times New Roman" w:hAnsi="Times New Roman" w:cs="Times New Roman"/>
+          <w:szCs w:val="28"/>
+        </w:rPr>
+      </w:pPr>
+      <w:r>
+        <w:rPr>
+          <w:rFonts w:hint="default" w:ascii="Times New Roman" w:hAnsi="Times New Roman"/>
+          <w:szCs w:val="28"/>
+        </w:rPr>
+        <w:fldChar w:fldCharType="begin"/>
+      </w:r>
+      <w:r>
+        <w:rPr>
+          <w:rFonts w:hint="default" w:ascii="Times New Roman" w:hAnsi="Times New Roman"/>
+          <w:szCs w:val="28"/>
+        </w:rPr>
+        <w:instrText xml:space="preserve"> HYPERLINK "https://github.com/Ganesh-Chavhan/HPC_LAB/tree/main/A1" </w:instrText>
+      </w:r>
+      <w:r>
+        <w:rPr>
+          <w:rFonts w:hint="default" w:ascii="Times New Roman" w:hAnsi="Times New Roman"/>
+          <w:szCs w:val="28"/>
+        </w:rPr>
+        <w:fldChar w:fldCharType="separate"/>
+      </w:r>
+      <w:r>
+        <w:rPr>
+          <w:rStyle w:val="10"/>
+          <w:rFonts w:hint="default" w:ascii="Times New Roman" w:hAnsi="Times New Roman"/>
+          <w:szCs w:val="28"/>
+        </w:rPr>
+        <w:t>https://github.com/Ganesh-Chavhan/HPC_LAB/tree/main/A1</w:t>
+      </w:r>
+      <w:r>
+        <w:rPr>
+          <w:rFonts w:hint="default" w:ascii="Times New Roman" w:hAnsi="Times New Roman"/>
+          <w:szCs w:val="28"/>
+        </w:rPr>
+        <w:fldChar w:fldCharType="end"/>
+      </w:r>
+    </w:p>
+    <w:p>
+      <w:pPr>
+        <w:rPr>
+          <w:rFonts w:ascii="Times New Roman" w:hAnsi="Times New Roman" w:cs="Times New Roman"/>
+          <w:sz w:val="32"/>
+          <w:szCs w:val="32"/>
+        </w:rPr>
+      </w:pPr>
+    </w:p>
+    <w:p>
+      <w:pPr>
+        <w:rPr>
+          <w:rFonts w:ascii="Times New Roman" w:hAnsi="Times New Roman" w:cs="Times New Roman"/>
+          <w:sz w:val="32"/>
+          <w:szCs w:val="32"/>
+        </w:rPr>
+      </w:pPr>
+      <w:r>
+        <w:rPr>
+          <w:rFonts w:ascii="Times New Roman" w:hAnsi="Times New Roman" w:cs="Times New Roman"/>
+          <w:sz w:val="32"/>
+          <w:szCs w:val="32"/>
+          <w:u w:val="single"/>
+        </w:rPr>
+        <w:t>Problem statement 3:</w:t>
+      </w:r>
+      <w:r>
+        <w:rPr>
+          <w:rFonts w:ascii="Times New Roman" w:hAnsi="Times New Roman" w:cs="Times New Roman"/>
+          <w:sz w:val="32"/>
+          <w:szCs w:val="32"/>
+        </w:rPr>
+        <w:t xml:space="preserve"> Calculate theoretical FLOPS</w:t>
+      </w:r>
       <w:bookmarkStart w:id="0" w:name="_GoBack"/>
       <w:bookmarkEnd w:id="0"/>
-    </w:p>
-    <w:p>
-      <w:pPr>
-        <w:rPr>
-          <w:rFonts w:ascii="Times New Roman" w:hAnsi="Times New Roman" w:cs="Times New Roman"/>
-          <w:sz w:val="32"/>
-          <w:szCs w:val="32"/>
-        </w:rPr>
-      </w:pPr>
-      <w:r>
-        <w:rPr>
-          <w:rFonts w:ascii="Times New Roman" w:hAnsi="Times New Roman" w:cs="Times New Roman"/>
-          <w:sz w:val="32"/>
-          <w:szCs w:val="32"/>
-          <w:u w:val="single"/>
-        </w:rPr>
-        <w:t>Problem statement 3:</w:t>
-      </w:r>
-      <w:r>
-        <w:rPr>
-          <w:rFonts w:ascii="Times New Roman" w:hAnsi="Times New Roman" w:cs="Times New Roman"/>
-          <w:sz w:val="32"/>
-          <w:szCs w:val="32"/>
-        </w:rPr>
-        <w:t xml:space="preserve"> Calculate theoretical FLOPS of your system on which you are running the above codes.</w:t>
+      <w:r>
+        <w:rPr>
+          <w:rFonts w:ascii="Times New Roman" w:hAnsi="Times New Roman" w:cs="Times New Roman"/>
+          <w:sz w:val="32"/>
+          <w:szCs w:val="32"/>
+        </w:rPr>
+        <w:t xml:space="preserve"> of your system on which you are running the above codes.</w:t>
       </w:r>
     </w:p>
     <w:p>

</xml_diff>

<commit_message>
A 6 to 9 added
</commit_message>
<xml_diff>
--- a/A1/22510023 HPC Lab Practical No 1.docx
+++ b/A1/22510023 HPC Lab Practical No 1.docx
@@ -1142,17 +1142,7 @@
           <w:sz w:val="32"/>
           <w:szCs w:val="32"/>
         </w:rPr>
-        <w:t xml:space="preserve"> Calculate theoretical FLOPS</w:t>
-      </w:r>
-      <w:bookmarkStart w:id="0" w:name="_GoBack"/>
-      <w:bookmarkEnd w:id="0"/>
-      <w:r>
-        <w:rPr>
-          <w:rFonts w:ascii="Times New Roman" w:hAnsi="Times New Roman" w:cs="Times New Roman"/>
-          <w:sz w:val="32"/>
-          <w:szCs w:val="32"/>
-        </w:rPr>
-        <w:t xml:space="preserve"> of your system on which you are running the above codes.</w:t>
+        <w:t xml:space="preserve"> Calculate theoretical FLOPS of your system on which you are running the above codes.</w:t>
       </w:r>
     </w:p>
     <w:p>
@@ -1526,6 +1516,7 @@
           <w:szCs w:val="32"/>
         </w:rPr>
       </w:pPr>
+      <w:bookmarkStart w:id="0" w:name="_GoBack"/>
       <w:r>
         <w:rPr>
           <w:rFonts w:ascii="Times New Roman" w:hAnsi="Times New Roman" w:cs="Times New Roman"/>
@@ -1570,6 +1561,7 @@
           </wp:inline>
         </w:drawing>
       </w:r>
+      <w:bookmarkEnd w:id="0"/>
     </w:p>
     <w:p>
       <w:pPr>
@@ -2441,8 +2433,8 @@
     <w:lsdException w:uiPriority="99" w:name="Body Text Indent 2"/>
     <w:lsdException w:uiPriority="99" w:name="Body Text Indent 3"/>
     <w:lsdException w:uiPriority="99" w:name="Block Text"/>
-    <w:lsdException w:uiPriority="99" w:semiHidden="0" w:name="Hyperlink"/>
-    <w:lsdException w:uiPriority="99" w:name="FollowedHyperlink"/>
+    <w:lsdException w:qFormat="1" w:uiPriority="99" w:semiHidden="0" w:name="Hyperlink"/>
+    <w:lsdException w:qFormat="1" w:uiPriority="99" w:name="FollowedHyperlink"/>
     <w:lsdException w:qFormat="1" w:unhideWhenUsed="0" w:uiPriority="22" w:semiHidden="0" w:name="Strong"/>
     <w:lsdException w:qFormat="1" w:unhideWhenUsed="0" w:uiPriority="20" w:semiHidden="0" w:name="Emphasis"/>
     <w:lsdException w:uiPriority="99" w:name="Document Map"/>
@@ -2682,6 +2674,7 @@
     <w:basedOn w:val="4"/>
     <w:semiHidden/>
     <w:unhideWhenUsed/>
+    <w:qFormat/>
     <w:uiPriority w:val="99"/>
     <w:rPr>
       <w:color w:val="954F72" w:themeColor="followedHyperlink"/>
@@ -2738,6 +2731,7 @@
     <w:name w:val="Hyperlink"/>
     <w:basedOn w:val="4"/>
     <w:unhideWhenUsed/>
+    <w:qFormat/>
     <w:uiPriority w:val="99"/>
     <w:rPr>
       <w:color w:val="0563C1" w:themeColor="hyperlink"/>
@@ -2790,6 +2784,7 @@
     <w:name w:val="Header Char"/>
     <w:basedOn w:val="4"/>
     <w:link w:val="8"/>
+    <w:qFormat/>
     <w:uiPriority w:val="99"/>
   </w:style>
   <w:style w:type="character" w:customStyle="1" w:styleId="15">

</xml_diff>